<commit_message>
Added Alternate Courses to Moving
Added "character is against wall" and "character is frozen or paralyzed"
alternate courses to the Moving use case.
</commit_message>
<xml_diff>
--- a/Phase_2/UseCases/Moving.docx
+++ b/Phase_2/UseCases/Moving.docx
@@ -56,6 +56,7 @@
     <w:p>
       <w:pPr>
         <w:rPr>
+          <w:b/>
           <w:sz w:val="24"/>
         </w:rPr>
       </w:pPr>
@@ -63,17 +64,64 @@
         <w:rPr>
           <w:b/>
         </w:rPr>
-        <w:t xml:space="preserve">Movement is against wall: </w:t>
-      </w:r>
-      <w:r>
-        <w:t>The character does not move.</w:t>
+        <w:t>Character is against a wall</w:t>
+      </w:r>
+      <w:r>
+        <w:rPr>
+          <w:b/>
+        </w:rPr>
+        <w:t xml:space="preserve"> or </w:t>
+      </w:r>
+      <w:r>
+        <w:rPr>
+          <w:b/>
+        </w:rPr>
+        <w:t>enemy</w:t>
+      </w:r>
+      <w:r>
+        <w:rPr>
+          <w:b/>
+        </w:rPr>
+        <w:t xml:space="preserve">: </w:t>
+      </w:r>
+      <w:r>
+        <w:t>If the movement is in the direction of the wall</w:t>
+      </w:r>
+      <w:r>
+        <w:t xml:space="preserve"> or </w:t>
       </w:r>
       <w:bookmarkStart w:id="0" w:name="_GoBack"/>
       <w:bookmarkEnd w:id="0"/>
       <w:r>
+        <w:t>enemy</w:t>
+      </w:r>
+      <w:r>
+        <w:t>, t</w:t>
+      </w:r>
+      <w:r>
+        <w:t>he character does not move.</w:t>
+      </w:r>
+      <w:r>
         <w:rPr>
           <w:b/>
           <w:sz w:val="24"/>
+        </w:rPr>
+        <w:t xml:space="preserve"> </w:t>
+      </w:r>
+    </w:p>
+    <w:p>
+      <w:r>
+        <w:rPr>
+          <w:b/>
+        </w:rPr>
+        <w:t xml:space="preserve">Character is frozen or paralyzed: </w:t>
+      </w:r>
+      <w:r>
+        <w:t>The character does not move.</w:t>
+      </w:r>
+      <w:r>
+        <w:rPr>
+          <w:b/>
         </w:rPr>
         <w:t xml:space="preserve"> </w:t>
       </w:r>
@@ -489,7 +537,6 @@
   <w:style w:type="character" w:default="1" w:styleId="DefaultParagraphFont">
     <w:name w:val="Default Paragraph Font"/>
     <w:uiPriority w:val="1"/>
-    <w:semiHidden/>
     <w:unhideWhenUsed/>
   </w:style>
   <w:style w:type="table" w:default="1" w:styleId="TableNormal">

</xml_diff>